<commit_message>
Updated vbox direct dowbnload link
</commit_message>
<xml_diff>
--- a/itmt-430/Introduction-concepts-presentations/Introduction-concepts-presentations.docx
+++ b/itmt-430/Introduction-concepts-presentations/Introduction-concepts-presentations.docx
@@ -1043,109 +1043,6 @@
 <file path=word/numbering.xml><?xml version="1.0" encoding="utf-8"?>
 <w:numbering xmlns:w="http://schemas.openxmlformats.org/wordprocessingml/2006/main">
   <w:abstractNum w:abstractNumId="990">
-    <w:nsid w:val="170cd2de"/>
-    <w:multiLevelType w:val="multilevel"/>
-    <w:lvl w:ilvl="0">
-      <w:numFmt w:val="bullet"/>
-      <w:lvlText w:val=" "/>
-      <w:lvlJc w:val="left"/>
-      <w:pPr>
-        <w:tabs>
-          <w:tab w:val="num" w:pos="0"/>
-        </w:tabs>
-        <w:ind w:left="480" w:hanging="480"/>
-      </w:pPr>
-    </w:lvl>
-    <w:lvl w:ilvl="1">
-      <w:numFmt w:val="bullet"/>
-      <w:lvlText w:val=" "/>
-      <w:lvlJc w:val="left"/>
-      <w:pPr>
-        <w:tabs>
-          <w:tab w:val="num" w:pos="720"/>
-        </w:tabs>
-        <w:ind w:left="1200" w:hanging="480"/>
-      </w:pPr>
-    </w:lvl>
-    <w:lvl w:ilvl="2">
-      <w:numFmt w:val="bullet"/>
-      <w:lvlText w:val=" "/>
-      <w:lvlJc w:val="left"/>
-      <w:pPr>
-        <w:tabs>
-          <w:tab w:val="num" w:pos="1440"/>
-        </w:tabs>
-        <w:ind w:left="1920" w:hanging="480"/>
-      </w:pPr>
-    </w:lvl>
-    <w:lvl w:ilvl="3">
-      <w:numFmt w:val="bullet"/>
-      <w:lvlText w:val=" "/>
-      <w:lvlJc w:val="left"/>
-      <w:pPr>
-        <w:tabs>
-          <w:tab w:val="num" w:pos="2160"/>
-        </w:tabs>
-        <w:ind w:left="2640" w:hanging="480"/>
-      </w:pPr>
-    </w:lvl>
-    <w:lvl w:ilvl="4">
-      <w:numFmt w:val="bullet"/>
-      <w:lvlText w:val=" "/>
-      <w:lvlJc w:val="left"/>
-      <w:pPr>
-        <w:tabs>
-          <w:tab w:val="num" w:pos="2880"/>
-        </w:tabs>
-        <w:ind w:left="3360" w:hanging="480"/>
-      </w:pPr>
-    </w:lvl>
-    <w:lvl w:ilvl="5">
-      <w:numFmt w:val="bullet"/>
-      <w:lvlText w:val=" "/>
-      <w:lvlJc w:val="left"/>
-      <w:pPr>
-        <w:tabs>
-          <w:tab w:val="num" w:pos="3600"/>
-        </w:tabs>
-        <w:ind w:left="4080" w:hanging="480"/>
-      </w:pPr>
-    </w:lvl>
-    <w:lvl w:ilvl="6">
-      <w:numFmt w:val="bullet"/>
-      <w:lvlText w:val=" "/>
-      <w:lvlJc w:val="left"/>
-      <w:pPr>
-        <w:tabs>
-          <w:tab w:val="num" w:pos="4320"/>
-        </w:tabs>
-        <w:ind w:left="4800" w:hanging="480"/>
-      </w:pPr>
-    </w:lvl>
-    <w:lvl w:ilvl="7">
-      <w:numFmt w:val="bullet"/>
-      <w:lvlText w:val=" "/>
-      <w:lvlJc w:val="left"/>
-      <w:pPr>
-        <w:tabs>
-          <w:tab w:val="num" w:pos="5040"/>
-        </w:tabs>
-        <w:ind w:left="5520" w:hanging="480"/>
-      </w:pPr>
-    </w:lvl>
-    <w:lvl w:ilvl="8">
-      <w:numFmt w:val="bullet"/>
-      <w:lvlText w:val=" "/>
-      <w:lvlJc w:val="left"/>
-      <w:pPr>
-        <w:tabs>
-          <w:tab w:val="num" w:pos="5760"/>
-        </w:tabs>
-        <w:ind w:left="6240" w:hanging="480"/>
-      </w:pPr>
-    </w:lvl>
-  </w:abstractNum>
-  <w:abstractNum w:abstractNumId="990">
     <w:nsid w:val="2c1ae401"/>
     <w:multiLevelType w:val="multilevel"/>
     <w:lvl w:ilvl="0">
@@ -1351,9 +1248,6 @@
       </w:pPr>
     </w:lvl>
   </w:abstractNum>
-  <w:num w:numId="1000">
-    <w:abstractNumId w:val="990"/>
-  </w:num>
   <w:num w:numId="1000">
     <w:abstractNumId w:val="990"/>
   </w:num>

</xml_diff>